<commit_message>
ADDED functional AI chatbot
</commit_message>
<xml_diff>
--- a/docs/Propuesta de Proyecto.docx
+++ b/docs/Propuesta de Proyecto.docx
@@ -1349,7 +1349,7 @@
           <w:szCs w:val="24"/>
           <w:lang w:val="en-MX"/>
         </w:rPr>
-        <w:t xml:space="preserve"> — Node.js con API REST y cron jobs</w:t>
+        <w:t xml:space="preserve"> — Node.js con API REST</w:t>
       </w:r>
     </w:p>
     <w:p>
@@ -2125,7 +2125,25 @@
           <w:szCs w:val="24"/>
           <w:lang w:val="en-MX"/>
         </w:rPr>
-        <w:t>Ejecutar cron jobs para análisis de datos</w:t>
+        <w:t>Se ejecutan</w:t>
+      </w:r>
+      <w:r>
+        <w:rPr>
+          <w:rFonts w:cstheme="minorHAnsi"/>
+          <w:sz w:val="24"/>
+          <w:szCs w:val="24"/>
+          <w:lang w:val="en-MX"/>
+        </w:rPr>
+        <w:t xml:space="preserve"> análisis de datos</w:t>
+      </w:r>
+      <w:r>
+        <w:rPr>
+          <w:rFonts w:cstheme="minorHAnsi"/>
+          <w:sz w:val="24"/>
+          <w:szCs w:val="24"/>
+          <w:lang w:val="en-MX"/>
+        </w:rPr>
+        <w:t xml:space="preserve"> en el backend en tiempo real</w:t>
       </w:r>
     </w:p>
     <w:p>
@@ -2303,7 +2321,7 @@
           <w:szCs w:val="24"/>
           <w:lang w:val="en-MX"/>
         </w:rPr>
-        <w:t>un cron job diario</w:t>
+        <w:t>analisis de datos en tiempo real</w:t>
       </w:r>
     </w:p>
     <w:p>
@@ -2627,16 +2645,7 @@
           <w:szCs w:val="24"/>
           <w:lang w:val="en-MX"/>
         </w:rPr>
-        <w:t>type</w:t>
-      </w:r>
-      <w:r>
-        <w:rPr>
-          <w:rFonts w:cstheme="minorHAnsi"/>
-          <w:sz w:val="24"/>
-          <w:szCs w:val="24"/>
-          <w:lang w:val="en-MX"/>
-        </w:rPr>
-        <w:t xml:space="preserve"> (VARCHAR)</w:t>
+        <w:t>type (VARCHAR)</w:t>
       </w:r>
     </w:p>
     <w:p>
@@ -2753,18 +2762,7 @@
           <w:szCs w:val="24"/>
           <w:lang w:val="en-MX"/>
         </w:rPr>
-        <w:t>Tabla: habit</w:t>
-      </w:r>
-      <w:r>
-        <w:rPr>
-          <w:rFonts w:cstheme="minorHAnsi"/>
-          <w:b/>
-          <w:bCs/>
-          <w:sz w:val="24"/>
-          <w:szCs w:val="24"/>
-          <w:lang w:val="en-MX"/>
-        </w:rPr>
-        <w:t>s_log</w:t>
+        <w:t>Tabla: habits_log</w:t>
       </w:r>
     </w:p>
     <w:p>
@@ -2836,16 +2834,7 @@
           <w:szCs w:val="24"/>
           <w:lang w:val="en-MX"/>
         </w:rPr>
-        <w:t>habit_id</w:t>
-      </w:r>
-      <w:r>
-        <w:rPr>
-          <w:rFonts w:cstheme="minorHAnsi"/>
-          <w:sz w:val="24"/>
-          <w:szCs w:val="24"/>
-          <w:lang w:val="en-MX"/>
-        </w:rPr>
-        <w:t xml:space="preserve"> (UUID)</w:t>
+        <w:t>habit_id (UUID)</w:t>
       </w:r>
     </w:p>
     <w:p>
@@ -2869,34 +2858,7 @@
           <w:szCs w:val="24"/>
           <w:lang w:val="en-MX"/>
         </w:rPr>
-        <w:t>value</w:t>
-      </w:r>
-      <w:r>
-        <w:rPr>
-          <w:rFonts w:cstheme="minorHAnsi"/>
-          <w:sz w:val="24"/>
-          <w:szCs w:val="24"/>
-          <w:lang w:val="en-MX"/>
-        </w:rPr>
-        <w:t xml:space="preserve"> (</w:t>
-      </w:r>
-      <w:r>
-        <w:rPr>
-          <w:rFonts w:cstheme="minorHAnsi"/>
-          <w:sz w:val="24"/>
-          <w:szCs w:val="24"/>
-          <w:lang w:val="en-MX"/>
-        </w:rPr>
-        <w:t>JSONB</w:t>
-      </w:r>
-      <w:r>
-        <w:rPr>
-          <w:rFonts w:cstheme="minorHAnsi"/>
-          <w:sz w:val="24"/>
-          <w:szCs w:val="24"/>
-          <w:lang w:val="en-MX"/>
-        </w:rPr>
-        <w:t>)</w:t>
+        <w:t>value (JSONB)</w:t>
       </w:r>
     </w:p>
     <w:p>
@@ -2920,34 +2882,7 @@
           <w:szCs w:val="24"/>
           <w:lang w:val="en-MX"/>
         </w:rPr>
-        <w:t>metadata</w:t>
-      </w:r>
-      <w:r>
-        <w:rPr>
-          <w:rFonts w:cstheme="minorHAnsi"/>
-          <w:sz w:val="24"/>
-          <w:szCs w:val="24"/>
-          <w:lang w:val="en-MX"/>
-        </w:rPr>
-        <w:t xml:space="preserve"> (</w:t>
-      </w:r>
-      <w:r>
-        <w:rPr>
-          <w:rFonts w:cstheme="minorHAnsi"/>
-          <w:sz w:val="24"/>
-          <w:szCs w:val="24"/>
-          <w:lang w:val="en-MX"/>
-        </w:rPr>
-        <w:t>JSONB</w:t>
-      </w:r>
-      <w:r>
-        <w:rPr>
-          <w:rFonts w:cstheme="minorHAnsi"/>
-          <w:sz w:val="24"/>
-          <w:szCs w:val="24"/>
-          <w:lang w:val="en-MX"/>
-        </w:rPr>
-        <w:t>)</w:t>
+        <w:t>metadata (JSONB)</w:t>
       </w:r>
     </w:p>
     <w:p>
@@ -4094,24 +4029,25 @@
         <w:rPr>
           <w:b/>
           <w:bCs/>
+          <w:noProof/>
           <w:sz w:val="24"/>
           <w:szCs w:val="24"/>
           <w:lang w:val="en-MX"/>
         </w:rPr>
         <w:lastRenderedPageBreak/>
         <w:drawing>
-          <wp:anchor distT="0" distB="0" distL="114300" distR="114300" simplePos="0" relativeHeight="251675648" behindDoc="0" locked="0" layoutInCell="1" allowOverlap="1" wp14:anchorId="79D9D34F" wp14:editId="58D1DBB8">
+          <wp:anchor distT="0" distB="0" distL="114300" distR="114300" simplePos="0" relativeHeight="251677696" behindDoc="0" locked="0" layoutInCell="1" allowOverlap="1" wp14:anchorId="4E49A898" wp14:editId="3251F42C">
             <wp:simplePos x="0" y="0"/>
             <wp:positionH relativeFrom="margin">
-              <wp:posOffset>-579211</wp:posOffset>
+              <wp:posOffset>-531495</wp:posOffset>
             </wp:positionH>
             <wp:positionV relativeFrom="margin">
-              <wp:posOffset>-354511</wp:posOffset>
+              <wp:posOffset>-268769</wp:posOffset>
             </wp:positionV>
-            <wp:extent cx="9994265" cy="5922645"/>
+            <wp:extent cx="9996170" cy="5923280"/>
             <wp:effectExtent l="0" t="0" r="0" b="0"/>
             <wp:wrapSquare wrapText="bothSides"/>
-            <wp:docPr id="1162699700" name="Picture 1" descr="A screenshot of a computer&#10;&#10;AI-generated content may be incorrect."/>
+            <wp:docPr id="1326565154" name="Picture 1" descr="A screenshot of a computer&#10;&#10;AI-generated content may be incorrect."/>
             <wp:cNvGraphicFramePr>
               <a:graphicFrameLocks xmlns:a="http://schemas.openxmlformats.org/drawingml/2006/main" noChangeAspect="1"/>
             </wp:cNvGraphicFramePr>
@@ -4119,7 +4055,7 @@
               <a:graphicData uri="http://schemas.openxmlformats.org/drawingml/2006/picture">
                 <pic:pic xmlns:pic="http://schemas.openxmlformats.org/drawingml/2006/picture">
                   <pic:nvPicPr>
-                    <pic:cNvPr id="1162699700" name="Picture 1" descr="A screenshot of a computer&#10;&#10;AI-generated content may be incorrect."/>
+                    <pic:cNvPr id="1326565154" name="Picture 1" descr="A screenshot of a computer&#10;&#10;AI-generated content may be incorrect."/>
                     <pic:cNvPicPr/>
                   </pic:nvPicPr>
                   <pic:blipFill>
@@ -4137,7 +4073,7 @@
                   <pic:spPr>
                     <a:xfrm>
                       <a:off x="0" y="0"/>
-                      <a:ext cx="9994265" cy="5922645"/>
+                      <a:ext cx="9996170" cy="5923280"/>
                     </a:xfrm>
                     <a:prstGeom prst="rect">
                       <a:avLst/>
@@ -4171,24 +4107,25 @@
         <w:rPr>
           <w:b/>
           <w:bCs/>
+          <w:noProof/>
           <w:sz w:val="24"/>
           <w:szCs w:val="24"/>
           <w:lang w:val="en-MX"/>
         </w:rPr>
         <w:lastRenderedPageBreak/>
         <w:drawing>
-          <wp:anchor distT="0" distB="0" distL="114300" distR="114300" simplePos="0" relativeHeight="251676672" behindDoc="0" locked="0" layoutInCell="1" allowOverlap="1" wp14:anchorId="5F5744D7" wp14:editId="3E6F8F1B">
+          <wp:anchor distT="0" distB="0" distL="114300" distR="114300" simplePos="0" relativeHeight="251678720" behindDoc="0" locked="0" layoutInCell="1" allowOverlap="1" wp14:anchorId="676129CA" wp14:editId="199CE034">
             <wp:simplePos x="0" y="0"/>
             <wp:positionH relativeFrom="margin">
-              <wp:posOffset>-334100</wp:posOffset>
+              <wp:posOffset>-295275</wp:posOffset>
             </wp:positionH>
             <wp:positionV relativeFrom="margin">
-              <wp:posOffset>-891540</wp:posOffset>
+              <wp:posOffset>-829945</wp:posOffset>
             </wp:positionV>
-            <wp:extent cx="9767570" cy="7103745"/>
+            <wp:extent cx="9615805" cy="6992620"/>
             <wp:effectExtent l="0" t="0" r="0" b="0"/>
             <wp:wrapSquare wrapText="bothSides"/>
-            <wp:docPr id="504088502" name="Picture 1" descr="A diagram of a company&#10;&#10;AI-generated content may be incorrect."/>
+            <wp:docPr id="1569429358" name="Picture 1" descr="A computer screen shot of a chart&#10;&#10;AI-generated content may be incorrect."/>
             <wp:cNvGraphicFramePr>
               <a:graphicFrameLocks xmlns:a="http://schemas.openxmlformats.org/drawingml/2006/main" noChangeAspect="1"/>
             </wp:cNvGraphicFramePr>
@@ -4196,7 +4133,7 @@
               <a:graphicData uri="http://schemas.openxmlformats.org/drawingml/2006/picture">
                 <pic:pic xmlns:pic="http://schemas.openxmlformats.org/drawingml/2006/picture">
                   <pic:nvPicPr>
-                    <pic:cNvPr id="504088502" name="Picture 1" descr="A diagram of a company&#10;&#10;AI-generated content may be incorrect."/>
+                    <pic:cNvPr id="1569429358" name="Picture 1" descr="A computer screen shot of a chart&#10;&#10;AI-generated content may be incorrect."/>
                     <pic:cNvPicPr/>
                   </pic:nvPicPr>
                   <pic:blipFill>
@@ -4214,7 +4151,7 @@
                   <pic:spPr>
                     <a:xfrm>
                       <a:off x="0" y="0"/>
-                      <a:ext cx="9767570" cy="7103745"/>
+                      <a:ext cx="9615805" cy="6992620"/>
                     </a:xfrm>
                     <a:prstGeom prst="rect">
                       <a:avLst/>
@@ -12960,6 +12897,7 @@
   <w:style w:type="character" w:default="1" w:styleId="DefaultParagraphFont">
     <w:name w:val="Default Paragraph Font"/>
     <w:uiPriority w:val="1"/>
+    <w:semiHidden/>
     <w:unhideWhenUsed/>
   </w:style>
   <w:style w:type="table" w:default="1" w:styleId="TableNormal">

</xml_diff>